<commit_message>
I changed the storyboard
</commit_message>
<xml_diff>
--- a/docs/storyboard outline + milestones.docx
+++ b/docs/storyboard outline + milestones.docx
@@ -538,6 +538,11 @@
       <w:r>
         <w:t>, return information</w:t>
       </w:r>
+      <w:r>
+        <w:t xml:space="preserve"> </w:t>
+      </w:r>
+      <w:bookmarkStart w:id="0" w:name="_GoBack"/>
+      <w:bookmarkEnd w:id="0"/>
     </w:p>
     <w:p>
       <w:pPr>
@@ -2046,8 +2051,6 @@
       <w:r>
         <w:t>Message and notification pushed to user</w:t>
       </w:r>
-      <w:bookmarkStart w:id="0" w:name="_GoBack"/>
-      <w:bookmarkEnd w:id="0"/>
     </w:p>
     <w:p>
       <w:pPr>
@@ -3420,7 +3423,7 @@
 </file>
 
 <file path=customXml/itemProps1.xml><?xml version="1.0" encoding="utf-8"?>
-<ds:datastoreItem xmlns:ds="http://schemas.openxmlformats.org/officeDocument/2006/customXml" ds:itemID="{D6E69BD0-8C11-624C-AC20-E6A7E7A5C3F1}">
+<ds:datastoreItem xmlns:ds="http://schemas.openxmlformats.org/officeDocument/2006/customXml" ds:itemID="{CB841B31-B8B8-5249-B6F0-F1B12928CFEF}">
   <ds:schemaRefs>
     <ds:schemaRef ds:uri="http://schemas.openxmlformats.org/officeDocument/2006/bibliography"/>
   </ds:schemaRefs>

</xml_diff>